<commit_message>
Seth Squires 4/17/22 Updated Resume
</commit_message>
<xml_diff>
--- a/Seth Resume.docx
+++ b/Seth Resume.docx
@@ -36,10 +36,10 @@
             <v:path o:extrusionok="f" gradientshapeok="t" o:connecttype="rect"/>
             <o:lock v:ext="edit" aspectratio="t"/>
           </v:shapetype>
-          <v:shape id="_x0000_i1068" type="#_x0000_t75" style="width:540pt;height:641.4pt" o:ole="">
+          <v:shape id="_x0000_i1025" type="#_x0000_t75" style="width:540pt;height:641.25pt" o:ole="">
             <v:imagedata r:id="rId4" o:title=""/>
           </v:shape>
-          <o:OLEObject Type="Embed" ProgID="Word.Document.12" ShapeID="_x0000_i1068" DrawAspect="Content" ObjectID="_1691514964" r:id="rId5">
+          <o:OLEObject Type="Embed" ProgID="Word.Document.12" ShapeID="_x0000_i1025" DrawAspect="Content" ObjectID="_1711699495" r:id="rId5">
             <o:FieldCodes>\s</o:FieldCodes>
           </o:OLEObject>
         </w:object>
@@ -178,7 +178,6 @@
     <w:lsdException w:name="HTML Sample" w:semiHidden="1" w:unhideWhenUsed="1"/>
     <w:lsdException w:name="HTML Typewriter" w:semiHidden="1" w:unhideWhenUsed="1"/>
     <w:lsdException w:name="HTML Variable" w:semiHidden="1" w:unhideWhenUsed="1"/>
-    <w:lsdException w:name="Normal Table" w:semiHidden="1" w:unhideWhenUsed="1"/>
     <w:lsdException w:name="annotation subject" w:semiHidden="1" w:unhideWhenUsed="1"/>
     <w:lsdException w:name="No List" w:semiHidden="1" w:unhideWhenUsed="1"/>
     <w:lsdException w:name="Outline List 1" w:semiHidden="1" w:unhideWhenUsed="1"/>
@@ -221,11 +220,8 @@
     <w:lsdException w:name="Table Contemporary" w:semiHidden="1" w:unhideWhenUsed="1"/>
     <w:lsdException w:name="Table Elegant" w:semiHidden="1" w:unhideWhenUsed="1"/>
     <w:lsdException w:name="Table Professional" w:semiHidden="1" w:unhideWhenUsed="1"/>
-    <w:lsdException w:name="Table Subtle 1" w:semiHidden="1" w:unhideWhenUsed="1"/>
     <w:lsdException w:name="Table Subtle 2" w:semiHidden="1" w:unhideWhenUsed="1"/>
     <w:lsdException w:name="Table Web 1" w:semiHidden="1" w:unhideWhenUsed="1"/>
-    <w:lsdException w:name="Table Web 2" w:semiHidden="1" w:unhideWhenUsed="1"/>
-    <w:lsdException w:name="Table Web 3" w:semiHidden="1" w:unhideWhenUsed="1"/>
     <w:lsdException w:name="Balloon Text" w:semiHidden="1" w:unhideWhenUsed="1"/>
     <w:lsdException w:name="Table Grid" w:uiPriority="39"/>
     <w:lsdException w:name="Table Theme" w:semiHidden="1" w:unhideWhenUsed="1"/>

</xml_diff>